<commit_message>
Add Final and Fixed Bugs
Fixsed: united dialog blocks, interacteble in start game ,corrected camera limits.
</commit_message>
<xml_diff>
--- a/Детали.docx
+++ b/Детали.docx
@@ -1358,16 +1358,24 @@
       <w:r>
         <w:t>Язык</w:t>
       </w:r>
-    </w:p>
-    <w:p>
-      <w:pPr>
-        <w:pStyle w:val="a3"/>
-        <w:numPr>
-          <w:ilvl w:val="1"/>
-          <w:numId w:val="1"/>
-        </w:numPr>
-      </w:pPr>
-      <w:r>
+      <w:bookmarkStart w:id="0" w:name="_GoBack"/>
+      <w:bookmarkEnd w:id="0"/>
+    </w:p>
+    <w:p>
+      <w:pPr>
+        <w:pStyle w:val="a3"/>
+        <w:numPr>
+          <w:ilvl w:val="1"/>
+          <w:numId w:val="1"/>
+        </w:numPr>
+        <w:rPr>
+          <w:strike/>
+        </w:rPr>
+      </w:pPr>
+      <w:r>
+        <w:rPr>
+          <w:strike/>
+        </w:rPr>
         <w:t>Диалоги</w:t>
       </w:r>
     </w:p>
@@ -1403,8 +1411,14 @@
           <w:ilvl w:val="2"/>
           <w:numId w:val="1"/>
         </w:numPr>
-      </w:pPr>
-      <w:r>
+        <w:rPr>
+          <w:strike/>
+        </w:rPr>
+      </w:pPr>
+      <w:r>
+        <w:rPr>
+          <w:strike/>
+        </w:rPr>
         <w:t>Есть автор</w:t>
       </w:r>
     </w:p>
@@ -2254,8 +2268,6 @@
         <w:pStyle w:val="a3"/>
         <w:ind w:left="1440"/>
       </w:pPr>
-      <w:bookmarkStart w:id="0" w:name="_GoBack"/>
-      <w:bookmarkEnd w:id="0"/>
     </w:p>
     <w:sectPr>
       <w:pgSz w:w="11906" w:h="16838"/>

</xml_diff>